<commit_message>
updated cfg and new mynewgrammar.jj
</commit_message>
<xml_diff>
--- a/Compiler+CFG.docx
+++ b/Compiler+CFG.docx
@@ -1812,7 +1812,23 @@
                 <w:sz w:val="24"/>
                 <w:szCs w:val="24"/>
               </w:rPr>
-              <w:t>&lt;exp&gt;</w:t>
+              <w:t>&lt;</w:t>
+            </w:r>
+            <w:r>
+              <w:rPr>
+                <w:color w:val="000000"/>
+                <w:sz w:val="24"/>
+                <w:szCs w:val="24"/>
+              </w:rPr>
+              <w:t>expression</w:t>
+            </w:r>
+            <w:r>
+              <w:rPr>
+                <w:color w:val="000000"/>
+                <w:sz w:val="24"/>
+                <w:szCs w:val="24"/>
+              </w:rPr>
+              <w:t>&gt;</w:t>
             </w:r>
           </w:p>
         </w:tc>
@@ -1939,7 +1955,23 @@
                 <w:sz w:val="24"/>
                 <w:szCs w:val="24"/>
               </w:rPr>
-              <w:t>&lt;variable&gt;&lt;equ&gt;&lt;exp&gt;&lt;delim&gt;</w:t>
+              <w:t>&lt;variable&gt;&lt;equ&gt;&lt;</w:t>
+            </w:r>
+            <w:r>
+              <w:rPr>
+                <w:color w:val="000000"/>
+                <w:sz w:val="24"/>
+                <w:szCs w:val="24"/>
+              </w:rPr>
+              <w:t>expression</w:t>
+            </w:r>
+            <w:r>
+              <w:rPr>
+                <w:color w:val="000000"/>
+                <w:sz w:val="24"/>
+                <w:szCs w:val="24"/>
+              </w:rPr>
+              <w:t>&gt;&lt;delim&gt;</w:t>
             </w:r>
           </w:p>
           <w:p>
@@ -2147,6 +2179,14 @@
                 <w:sz w:val="24"/>
                 <w:szCs w:val="24"/>
               </w:rPr>
+              <w:t xml:space="preserve"> </w:t>
+            </w:r>
+            <w:r>
+              <w:rPr>
+                <w:color w:val="000000"/>
+                <w:sz w:val="24"/>
+                <w:szCs w:val="24"/>
+              </w:rPr>
               <w:t>&lt;openpar&gt;</w:t>
             </w:r>
             <w:r>
@@ -2254,6 +2294,14 @@
                 <w:szCs w:val="24"/>
               </w:rPr>
               <w:t>| if</w:t>
+            </w:r>
+            <w:r>
+              <w:rPr>
+                <w:color w:val="000000"/>
+                <w:sz w:val="24"/>
+                <w:szCs w:val="24"/>
+              </w:rPr>
+              <w:t xml:space="preserve"> </w:t>
             </w:r>
             <w:r>
               <w:rPr>
@@ -2412,6 +2460,14 @@
                 <w:sz w:val="24"/>
                 <w:szCs w:val="24"/>
               </w:rPr>
+              <w:t>(</w:t>
+            </w:r>
+            <w:r>
+              <w:rPr>
+                <w:color w:val="000000"/>
+                <w:sz w:val="24"/>
+                <w:szCs w:val="24"/>
+              </w:rPr>
               <w:t>&lt;</w:t>
             </w:r>
             <w:r>
@@ -2428,7 +2484,23 @@
                 <w:sz w:val="24"/>
                 <w:szCs w:val="24"/>
               </w:rPr>
-              <w:t>&gt;&lt;</w:t>
+              <w:t>&gt;</w:t>
+            </w:r>
+            <w:r>
+              <w:rPr>
+                <w:color w:val="000000"/>
+                <w:sz w:val="24"/>
+                <w:szCs w:val="24"/>
+              </w:rPr>
+              <w:t>|&lt;iff&gt;)</w:t>
+            </w:r>
+            <w:r>
+              <w:rPr>
+                <w:color w:val="000000"/>
+                <w:sz w:val="24"/>
+                <w:szCs w:val="24"/>
+              </w:rPr>
+              <w:t>&lt;</w:t>
             </w:r>
             <w:r>
               <w:rPr>
@@ -2507,7 +2579,23 @@
                 <w:sz w:val="24"/>
                 <w:szCs w:val="24"/>
               </w:rPr>
-              <w:t>func&lt;</w:t>
+              <w:t>func</w:t>
+            </w:r>
+            <w:r>
+              <w:rPr>
+                <w:color w:val="000000"/>
+                <w:sz w:val="24"/>
+                <w:szCs w:val="24"/>
+              </w:rPr>
+              <w:t xml:space="preserve"> </w:t>
+            </w:r>
+            <w:r>
+              <w:rPr>
+                <w:color w:val="000000"/>
+                <w:sz w:val="24"/>
+                <w:szCs w:val="24"/>
+              </w:rPr>
+              <w:t>&lt;</w:t>
             </w:r>
             <w:r>
               <w:rPr>

</xml_diff>